<commit_message>
React Basics and TO DO list Project
</commit_message>
<xml_diff>
--- a/CSS Tutorial.docx
+++ b/CSS Tutorial.docx
@@ -5644,7 +5644,10 @@
         <w:pStyle w:val="NoSpacing"/>
       </w:pPr>
       <w:r>
-        <w:t>The box-sizing property allows us to include the padding and border in an element's total width and height.</w:t>
+        <w:t>Defines how the width and height of an element are calculated: should they include padding and borders, or not</w:t>
+      </w:r>
+      <w:r>
+        <w:t>.</w:t>
       </w:r>
     </w:p>
     <w:p>
@@ -7439,8 +7442,135 @@
           <w:szCs w:val="22"/>
           <w:u w:val="single"/>
         </w:rPr>
-        <w:t>Font Style</w:t>
-      </w:r>
+        <w:t>Font Style:</w:t>
+      </w:r>
+      <w:r>
+        <w:rPr>
+          <w:color w:val="4472C4" w:themeColor="accent1"/>
+          <w:sz w:val="24"/>
+          <w:szCs w:val="22"/>
+        </w:rPr>
+        <w:t xml:space="preserve"> </w:t>
+      </w:r>
+      <w:r>
+        <w:t>The </w:t>
+      </w:r>
+      <w:r>
+        <w:rPr>
+          <w:b/>
+          <w:bCs/>
+        </w:rPr>
+        <w:t>font-style property</w:t>
+      </w:r>
+      <w:r>
+        <w:t xml:space="preserve"> is mostly used to specify italic text.</w:t>
+      </w:r>
+    </w:p>
+    <w:p>
+      <w:pPr>
+        <w:pStyle w:val="NoSpacing"/>
+        <w:ind w:left="360"/>
+      </w:pPr>
+      <w:r>
+        <w:t xml:space="preserve">Example: </w:t>
+      </w:r>
+      <w:r>
+        <w:tab/>
+      </w:r>
+      <w:r>
+        <w:rPr>
+          <w:highlight w:val="lightGray"/>
+        </w:rPr>
+        <w:t>p </w:t>
+      </w:r>
+      <w:proofErr w:type="gramStart"/>
+      <w:r>
+        <w:rPr>
+          <w:highlight w:val="lightGray"/>
+        </w:rPr>
+        <w:t>{ font</w:t>
+      </w:r>
+      <w:proofErr w:type="gramEnd"/>
+      <w:r>
+        <w:rPr>
+          <w:highlight w:val="lightGray"/>
+        </w:rPr>
+        <w:t>-style: italic; }</w:t>
+      </w:r>
+    </w:p>
+    <w:p>
+      <w:pPr>
+        <w:pStyle w:val="NoSpacing"/>
+        <w:ind w:left="360"/>
+      </w:pPr>
+    </w:p>
+    <w:p>
+      <w:pPr>
+        <w:pStyle w:val="NoSpacing"/>
+        <w:numPr>
+          <w:ilvl w:val="0"/>
+          <w:numId w:val="49"/>
+        </w:numPr>
+      </w:pPr>
+      <w:r>
+        <w:t>Font Weight</w:t>
+      </w:r>
+      <w:r>
+        <w:t xml:space="preserve">: </w:t>
+      </w:r>
+      <w:r>
+        <w:t>The font-weight property specifies the weight of a font:</w:t>
+      </w:r>
+    </w:p>
+    <w:p>
+      <w:pPr>
+        <w:pStyle w:val="NoSpacing"/>
+        <w:ind w:left="360"/>
+        <w:rPr>
+          <w:u w:val="single"/>
+        </w:rPr>
+      </w:pPr>
+      <w:r>
+        <w:t xml:space="preserve">Example: </w:t>
+      </w:r>
+      <w:r>
+        <w:tab/>
+      </w:r>
+      <w:r>
+        <w:rPr>
+          <w:highlight w:val="lightGray"/>
+        </w:rPr>
+        <w:t xml:space="preserve">p </w:t>
+      </w:r>
+      <w:proofErr w:type="gramStart"/>
+      <w:r>
+        <w:rPr>
+          <w:highlight w:val="lightGray"/>
+        </w:rPr>
+        <w:t>{ font</w:t>
+      </w:r>
+      <w:proofErr w:type="gramEnd"/>
+      <w:r>
+        <w:rPr>
+          <w:highlight w:val="lightGray"/>
+        </w:rPr>
+        <w:t>-weight: bold;}</w:t>
+      </w:r>
+    </w:p>
+    <w:p>
+      <w:pPr>
+        <w:pStyle w:val="NoSpacing"/>
+        <w:ind w:left="360"/>
+      </w:pPr>
+    </w:p>
+    <w:p>
+      <w:pPr>
+        <w:pStyle w:val="NoSpacing"/>
+        <w:numPr>
+          <w:ilvl w:val="0"/>
+          <w:numId w:val="49"/>
+        </w:numPr>
+      </w:pPr>
       <w:r>
         <w:rPr>
           <w:b/>
@@ -7450,187 +7580,8 @@
           <w:szCs w:val="22"/>
           <w:u w:val="single"/>
         </w:rPr>
-        <w:t>:</w:t>
-      </w:r>
-      <w:r>
-        <w:rPr>
-          <w:color w:val="4472C4" w:themeColor="accent1"/>
-          <w:sz w:val="24"/>
-          <w:szCs w:val="22"/>
-        </w:rPr>
-        <w:t xml:space="preserve"> </w:t>
-      </w:r>
-      <w:r>
-        <w:t>The </w:t>
-      </w:r>
-      <w:r>
-        <w:rPr>
-          <w:b/>
-          <w:bCs/>
-        </w:rPr>
-        <w:t>font-style property</w:t>
-      </w:r>
-      <w:r>
-        <w:t xml:space="preserve"> is mostly used to specify italic text.</w:t>
-      </w:r>
-    </w:p>
-    <w:p>
-      <w:pPr>
-        <w:pStyle w:val="NoSpacing"/>
-        <w:ind w:left="360"/>
-      </w:pPr>
-      <w:r>
-        <w:t xml:space="preserve">Example: </w:t>
-      </w:r>
-      <w:r>
-        <w:tab/>
-      </w:r>
-      <w:r>
-        <w:rPr>
-          <w:highlight w:val="lightGray"/>
-        </w:rPr>
-        <w:t>p </w:t>
-      </w:r>
-      <w:proofErr w:type="gramStart"/>
-      <w:r>
-        <w:rPr>
-          <w:highlight w:val="lightGray"/>
-        </w:rPr>
-        <w:t>{</w:t>
-      </w:r>
-      <w:r>
-        <w:rPr>
-          <w:highlight w:val="lightGray"/>
-        </w:rPr>
-        <w:t xml:space="preserve"> </w:t>
-      </w:r>
-      <w:r>
-        <w:rPr>
-          <w:highlight w:val="lightGray"/>
-        </w:rPr>
-        <w:t>font</w:t>
-      </w:r>
-      <w:proofErr w:type="gramEnd"/>
-      <w:r>
-        <w:rPr>
-          <w:highlight w:val="lightGray"/>
-        </w:rPr>
-        <w:t>-style: italic;</w:t>
-      </w:r>
-      <w:r>
-        <w:rPr>
-          <w:highlight w:val="lightGray"/>
-        </w:rPr>
-        <w:t xml:space="preserve"> </w:t>
-      </w:r>
-      <w:r>
-        <w:rPr>
-          <w:highlight w:val="lightGray"/>
-        </w:rPr>
-        <w:t>}</w:t>
-      </w:r>
-    </w:p>
-    <w:p>
-      <w:pPr>
-        <w:pStyle w:val="NoSpacing"/>
-        <w:ind w:left="360"/>
-      </w:pPr>
-    </w:p>
-    <w:p>
-      <w:pPr>
-        <w:pStyle w:val="NoSpacing"/>
-        <w:numPr>
-          <w:ilvl w:val="0"/>
-          <w:numId w:val="49"/>
-        </w:numPr>
-      </w:pPr>
-      <w:r>
-        <w:t>Font Weight</w:t>
-      </w:r>
-      <w:r>
-        <w:t xml:space="preserve">: </w:t>
-      </w:r>
-      <w:r>
-        <w:t>The font-weight property specifies the weight of a font:</w:t>
-      </w:r>
-    </w:p>
-    <w:p>
-      <w:pPr>
-        <w:pStyle w:val="NoSpacing"/>
-        <w:ind w:left="360"/>
-        <w:rPr>
-          <w:u w:val="single"/>
-        </w:rPr>
-      </w:pPr>
-      <w:r>
-        <w:t xml:space="preserve">Example: </w:t>
-      </w:r>
-      <w:r>
-        <w:tab/>
-      </w:r>
-      <w:r>
-        <w:rPr>
-          <w:highlight w:val="lightGray"/>
-        </w:rPr>
-        <w:t>p</w:t>
-      </w:r>
-      <w:r>
-        <w:rPr>
-          <w:highlight w:val="lightGray"/>
-        </w:rPr>
-        <w:t xml:space="preserve"> </w:t>
-      </w:r>
-      <w:proofErr w:type="gramStart"/>
-      <w:r>
-        <w:rPr>
-          <w:highlight w:val="lightGray"/>
-        </w:rPr>
-        <w:t>{ font</w:t>
-      </w:r>
-      <w:proofErr w:type="gramEnd"/>
-      <w:r>
-        <w:rPr>
-          <w:highlight w:val="lightGray"/>
-        </w:rPr>
-        <w:t>-weight: bold;}</w:t>
-      </w:r>
-    </w:p>
-    <w:p>
-      <w:pPr>
-        <w:pStyle w:val="NoSpacing"/>
-        <w:ind w:left="360"/>
-      </w:pPr>
-    </w:p>
-    <w:p>
-      <w:pPr>
-        <w:pStyle w:val="NoSpacing"/>
-        <w:numPr>
-          <w:ilvl w:val="0"/>
-          <w:numId w:val="49"/>
-        </w:numPr>
-      </w:pPr>
-      <w:r>
-        <w:rPr>
-          <w:b/>
-          <w:bCs/>
-          <w:color w:val="4472C4" w:themeColor="accent1"/>
-          <w:sz w:val="24"/>
-          <w:szCs w:val="22"/>
-          <w:u w:val="single"/>
-        </w:rPr>
         <w:lastRenderedPageBreak/>
-        <w:t>Font Size</w:t>
-      </w:r>
-      <w:r>
-        <w:rPr>
-          <w:b/>
-          <w:bCs/>
-          <w:color w:val="4472C4" w:themeColor="accent1"/>
-          <w:sz w:val="24"/>
-          <w:szCs w:val="22"/>
-          <w:u w:val="single"/>
-        </w:rPr>
-        <w:t>:</w:t>
+        <w:t>Font Size:</w:t>
       </w:r>
       <w:r>
         <w:rPr>
@@ -7791,11 +7742,6 @@
           <w:highlight w:val="lightGray"/>
         </w:rPr>
         <w:tab/>
-      </w:r>
-      <w:r>
-        <w:rPr>
-          <w:highlight w:val="lightGray"/>
-        </w:rPr>
         <w:t>}</w:t>
       </w:r>
     </w:p>
@@ -7911,19 +7857,7 @@
         <w:rPr>
           <w:color w:val="00B050"/>
         </w:rPr>
-        <w:t>/*</w:t>
-      </w:r>
-      <w:r>
-        <w:rPr>
-          <w:color w:val="00B050"/>
-        </w:rPr>
-        <w:t>1vw = 1% of viewport width</w:t>
-      </w:r>
-      <w:r>
-        <w:rPr>
-          <w:color w:val="00B050"/>
-        </w:rPr>
-        <w:t>*/</w:t>
+        <w:t>/*1vw = 1% of viewport width*/</w:t>
       </w:r>
     </w:p>
     <w:p>
@@ -8023,43 +7957,7 @@
           <w:bCs/>
           <w:highlight w:val="lightGray"/>
         </w:rPr>
-        <w:t>&lt;link rel="stylesheet" </w:t>
-      </w:r>
-      <w:proofErr w:type="spellStart"/>
-      <w:r>
-        <w:rPr>
-          <w:b/>
-          <w:bCs/>
-          <w:highlight w:val="lightGray"/>
-        </w:rPr>
-        <w:t>href</w:t>
-      </w:r>
-      <w:proofErr w:type="spellEnd"/>
-      <w:r>
-        <w:rPr>
-          <w:b/>
-          <w:bCs/>
-          <w:highlight w:val="lightGray"/>
-        </w:rPr>
-        <w:t>="https://fonts.googleapis.com/</w:t>
-      </w:r>
-      <w:proofErr w:type="spellStart"/>
-      <w:r>
-        <w:rPr>
-          <w:b/>
-          <w:bCs/>
-          <w:highlight w:val="lightGray"/>
-        </w:rPr>
-        <w:t>css?family</w:t>
-      </w:r>
-      <w:proofErr w:type="spellEnd"/>
-      <w:r>
-        <w:rPr>
-          <w:b/>
-          <w:bCs/>
-          <w:highlight w:val="lightGray"/>
-        </w:rPr>
-        <w:t>=Sofia"&gt;</w:t>
+        <w:t>&lt;link rel="stylesheet" href="https://fonts.googleapis.com/css?family=Sofia"&gt;</w:t>
       </w:r>
       <w:r>
         <w:rPr>
@@ -8342,17 +8240,7 @@
           <w:szCs w:val="22"/>
           <w:u w:val="single"/>
         </w:rPr>
-        <w:t>Font Awesome Icons</w:t>
-      </w:r>
-      <w:r>
-        <w:rPr>
-          <w:b/>
-          <w:bCs/>
-          <w:sz w:val="24"/>
-          <w:szCs w:val="22"/>
-          <w:u w:val="single"/>
-        </w:rPr>
-        <w:t>:</w:t>
+        <w:t>Font Awesome Icons:</w:t>
       </w:r>
     </w:p>
     <w:p>
@@ -8693,21 +8581,7 @@
           <w:b/>
           <w:bCs/>
         </w:rPr>
-        <w:t>upper-roman</w:t>
-      </w:r>
-      <w:r>
-        <w:rPr>
-          <w:b/>
-          <w:bCs/>
-        </w:rPr>
-        <w:t xml:space="preserve">, </w:t>
-      </w:r>
-      <w:r>
-        <w:rPr>
-          <w:b/>
-          <w:bCs/>
-        </w:rPr>
-        <w:t>lower-alpha</w:t>
+        <w:t>upper-roman, lower-alpha</w:t>
       </w:r>
       <w:r>
         <w:t xml:space="preserve">, </w:t>
@@ -9566,17 +9440,7 @@
           <w:sz w:val="24"/>
           <w:szCs w:val="22"/>
         </w:rPr>
-        <w:t>Display: none;</w:t>
-      </w:r>
-      <w:r>
-        <w:rPr>
-          <w:b/>
-          <w:bCs/>
-          <w:color w:val="4472C4" w:themeColor="accent1"/>
-          <w:sz w:val="24"/>
-          <w:szCs w:val="22"/>
-        </w:rPr>
-        <w:t xml:space="preserve"> </w:t>
+        <w:t xml:space="preserve">Display: none; </w:t>
       </w:r>
       <w:r>
         <w:t>is commonly used with JavaScript to hide and show elements without deleting and recreating them.</w:t>
@@ -10196,13 +10060,7 @@
         <w:rPr>
           <w:highlight w:val="lightGray"/>
         </w:rPr>
-        <w:t xml:space="preserve">  right: 0</w:t>
-      </w:r>
-      <w:r>
-        <w:rPr>
-          <w:highlight w:val="lightGray"/>
-        </w:rPr>
-        <w:t>;</w:t>
+        <w:t xml:space="preserve">  right: 0;</w:t>
       </w:r>
     </w:p>
     <w:p>
@@ -10269,11 +10127,6 @@
           <w:highlight w:val="lightGray"/>
         </w:rPr>
         <w:tab/>
-      </w:r>
-      <w:r>
-        <w:rPr>
-          <w:highlight w:val="lightGray"/>
-        </w:rPr>
         <w:t>&lt;div class="absolute"&gt;This div element has position: absolute;&lt;/div&gt;</w:t>
       </w:r>
     </w:p>
@@ -10288,6 +10141,598 @@
         </w:rPr>
         <w:t>&lt;/div&gt;</w:t>
       </w:r>
+    </w:p>
+    <w:p>
+      <w:pPr>
+        <w:pStyle w:val="NoSpacing"/>
+        <w:rPr>
+          <w:b/>
+          <w:bCs/>
+          <w:color w:val="ED7D31" w:themeColor="accent2"/>
+          <w:sz w:val="28"/>
+          <w:szCs w:val="24"/>
+          <w:u w:val="single"/>
+        </w:rPr>
+      </w:pPr>
+      <w:r>
+        <w:rPr>
+          <w:b/>
+          <w:bCs/>
+          <w:color w:val="ED7D31" w:themeColor="accent2"/>
+          <w:sz w:val="28"/>
+          <w:szCs w:val="24"/>
+          <w:u w:val="single"/>
+        </w:rPr>
+        <w:lastRenderedPageBreak/>
+        <w:t>CSS Layout - The z-index Property</w:t>
+      </w:r>
+    </w:p>
+    <w:p>
+      <w:pPr>
+        <w:pStyle w:val="NoSpacing"/>
+        <w:numPr>
+          <w:ilvl w:val="0"/>
+          <w:numId w:val="66"/>
+        </w:numPr>
+      </w:pPr>
+      <w:r>
+        <w:t>When elements are positioned, they can overlap other elements.</w:t>
+      </w:r>
+    </w:p>
+    <w:p>
+      <w:pPr>
+        <w:pStyle w:val="NoSpacing"/>
+        <w:numPr>
+          <w:ilvl w:val="0"/>
+          <w:numId w:val="66"/>
+        </w:numPr>
+      </w:pPr>
+      <w:r>
+        <w:t>The </w:t>
+      </w:r>
+      <w:r>
+        <w:rPr>
+          <w:b/>
+          <w:bCs/>
+        </w:rPr>
+        <w:t>z-index </w:t>
+      </w:r>
+      <w:r>
+        <w:t>property specifies the stack order of an element (which element should be placed in front of, or behind, the others).</w:t>
+      </w:r>
+    </w:p>
+    <w:p>
+      <w:pPr>
+        <w:pStyle w:val="NoSpacing"/>
+        <w:numPr>
+          <w:ilvl w:val="0"/>
+          <w:numId w:val="66"/>
+        </w:numPr>
+      </w:pPr>
+      <w:r>
+        <w:t>An element can have a positive or negative stack order</w:t>
+      </w:r>
+      <w:r>
+        <w:t>.</w:t>
+      </w:r>
+    </w:p>
+    <w:p>
+      <w:pPr>
+        <w:pStyle w:val="NoSpacing"/>
+        <w:numPr>
+          <w:ilvl w:val="0"/>
+          <w:numId w:val="66"/>
+        </w:numPr>
+      </w:pPr>
+      <w:r>
+        <w:t>z-index only works on positioned elements and flex items (elements that are direct children of display: flex elements).</w:t>
+      </w:r>
+    </w:p>
+    <w:p>
+      <w:pPr>
+        <w:pStyle w:val="NoSpacing"/>
+        <w:numPr>
+          <w:ilvl w:val="0"/>
+          <w:numId w:val="66"/>
+        </w:numPr>
+      </w:pPr>
+      <w:r>
+        <w:t>A</w:t>
+      </w:r>
+      <w:r>
+        <w:t xml:space="preserve">n element with greater </w:t>
+      </w:r>
+      <w:r>
+        <w:t>z-index</w:t>
+      </w:r>
+      <w:r>
+        <w:t xml:space="preserve"> is always above an element with a lower </w:t>
+      </w:r>
+      <w:r>
+        <w:t>z-index.</w:t>
+      </w:r>
+    </w:p>
+    <w:p>
+      <w:pPr>
+        <w:pStyle w:val="NoSpacing"/>
+        <w:ind w:left="360"/>
+        <w:rPr>
+          <w:highlight w:val="lightGray"/>
+        </w:rPr>
+      </w:pPr>
+      <w:r>
+        <w:t xml:space="preserve">Example: </w:t>
+      </w:r>
+      <w:proofErr w:type="spellStart"/>
+      <w:r>
+        <w:rPr>
+          <w:highlight w:val="lightGray"/>
+        </w:rPr>
+        <w:t>img</w:t>
+      </w:r>
+      <w:proofErr w:type="spellEnd"/>
+      <w:r>
+        <w:rPr>
+          <w:highlight w:val="lightGray"/>
+        </w:rPr>
+        <w:t xml:space="preserve"> {</w:t>
+      </w:r>
+    </w:p>
+    <w:p>
+      <w:pPr>
+        <w:pStyle w:val="NoSpacing"/>
+        <w:ind w:left="1440"/>
+        <w:rPr>
+          <w:highlight w:val="lightGray"/>
+        </w:rPr>
+      </w:pPr>
+      <w:r>
+        <w:rPr>
+          <w:highlight w:val="lightGray"/>
+        </w:rPr>
+        <w:t xml:space="preserve">  position: absolute;</w:t>
+      </w:r>
+    </w:p>
+    <w:p>
+      <w:pPr>
+        <w:pStyle w:val="NoSpacing"/>
+        <w:ind w:left="1440"/>
+        <w:rPr>
+          <w:highlight w:val="lightGray"/>
+        </w:rPr>
+      </w:pPr>
+      <w:r>
+        <w:rPr>
+          <w:highlight w:val="lightGray"/>
+        </w:rPr>
+        <w:t xml:space="preserve">  left: 0px;</w:t>
+      </w:r>
+    </w:p>
+    <w:p>
+      <w:pPr>
+        <w:pStyle w:val="NoSpacing"/>
+        <w:ind w:left="1440"/>
+        <w:rPr>
+          <w:highlight w:val="lightGray"/>
+        </w:rPr>
+      </w:pPr>
+      <w:r>
+        <w:rPr>
+          <w:highlight w:val="lightGray"/>
+        </w:rPr>
+        <w:t xml:space="preserve">  top: 0px;</w:t>
+      </w:r>
+    </w:p>
+    <w:p>
+      <w:pPr>
+        <w:pStyle w:val="NoSpacing"/>
+        <w:ind w:left="1440"/>
+        <w:rPr>
+          <w:highlight w:val="lightGray"/>
+        </w:rPr>
+      </w:pPr>
+      <w:r>
+        <w:rPr>
+          <w:highlight w:val="lightGray"/>
+        </w:rPr>
+        <w:t xml:space="preserve">  z-index: -1;</w:t>
+      </w:r>
+    </w:p>
+    <w:p>
+      <w:pPr>
+        <w:pStyle w:val="NoSpacing"/>
+        <w:ind w:left="1440"/>
+      </w:pPr>
+      <w:r>
+        <w:rPr>
+          <w:highlight w:val="lightGray"/>
+        </w:rPr>
+        <w:t>}</w:t>
+      </w:r>
+    </w:p>
+    <w:p>
+      <w:pPr>
+        <w:pStyle w:val="NoSpacing"/>
+        <w:rPr>
+          <w:b/>
+          <w:bCs/>
+          <w:color w:val="ED7D31" w:themeColor="accent2"/>
+          <w:sz w:val="24"/>
+          <w:szCs w:val="22"/>
+          <w:u w:val="single"/>
+        </w:rPr>
+      </w:pPr>
+    </w:p>
+    <w:p>
+      <w:pPr>
+        <w:pStyle w:val="NoSpacing"/>
+        <w:rPr>
+          <w:b/>
+          <w:bCs/>
+          <w:color w:val="ED7D31" w:themeColor="accent2"/>
+          <w:sz w:val="24"/>
+          <w:szCs w:val="22"/>
+          <w:u w:val="single"/>
+        </w:rPr>
+      </w:pPr>
+      <w:r>
+        <w:rPr>
+          <w:b/>
+          <w:bCs/>
+          <w:color w:val="ED7D31" w:themeColor="accent2"/>
+          <w:sz w:val="24"/>
+          <w:szCs w:val="22"/>
+          <w:u w:val="single"/>
+        </w:rPr>
+        <w:t>CSS Layout - Overflow</w:t>
+      </w:r>
+    </w:p>
+    <w:p>
+      <w:pPr>
+        <w:pStyle w:val="NoSpacing"/>
+      </w:pPr>
+      <w:r>
+        <w:t>The </w:t>
+      </w:r>
+      <w:r>
+        <w:rPr>
+          <w:b/>
+          <w:bCs/>
+        </w:rPr>
+        <w:t>overflow</w:t>
+      </w:r>
+      <w:r>
+        <w:t> property specifies whether to clip the content or to add scrollbars when the content of an element is too big to fit in the specified area.</w:t>
+      </w:r>
+    </w:p>
+    <w:p>
+      <w:pPr>
+        <w:pStyle w:val="NoSpacing"/>
+      </w:pPr>
+      <w:r>
+        <w:t>The overflow property has the following values:</w:t>
+      </w:r>
+    </w:p>
+    <w:p>
+      <w:pPr>
+        <w:pStyle w:val="NoSpacing"/>
+        <w:numPr>
+          <w:ilvl w:val="0"/>
+          <w:numId w:val="67"/>
+        </w:numPr>
+      </w:pPr>
+      <w:r>
+        <w:t>visible - Default. The overflow is not clipped. The content renders outside the element's box</w:t>
+      </w:r>
+    </w:p>
+    <w:p>
+      <w:pPr>
+        <w:pStyle w:val="NoSpacing"/>
+        <w:numPr>
+          <w:ilvl w:val="0"/>
+          <w:numId w:val="67"/>
+        </w:numPr>
+      </w:pPr>
+      <w:r>
+        <w:t>hidden - The overflow is clipped, and the rest of the content will be invisible</w:t>
+      </w:r>
+    </w:p>
+    <w:p>
+      <w:pPr>
+        <w:pStyle w:val="NoSpacing"/>
+        <w:numPr>
+          <w:ilvl w:val="0"/>
+          <w:numId w:val="67"/>
+        </w:numPr>
+      </w:pPr>
+      <w:r>
+        <w:t>scroll - The overflow is clipped, and a scrollbar is added to see the rest of the content</w:t>
+      </w:r>
+    </w:p>
+    <w:p>
+      <w:pPr>
+        <w:pStyle w:val="NoSpacing"/>
+        <w:numPr>
+          <w:ilvl w:val="0"/>
+          <w:numId w:val="67"/>
+        </w:numPr>
+      </w:pPr>
+      <w:r>
+        <w:t>auto - Similar to scroll, but it adds scrollbars only when necessary</w:t>
+      </w:r>
+    </w:p>
+    <w:p>
+      <w:pPr>
+        <w:pStyle w:val="NoSpacing"/>
+      </w:pPr>
+      <w:r>
+        <w:rPr>
+          <w:b/>
+          <w:bCs/>
+        </w:rPr>
+        <w:t>Note:</w:t>
+      </w:r>
+      <w:r>
+        <w:t> The overflow property only works for block elements with a specified height.</w:t>
+      </w:r>
+    </w:p>
+    <w:p>
+      <w:pPr>
+        <w:pStyle w:val="NoSpacing"/>
+      </w:pPr>
+      <w:r>
+        <w:t>The </w:t>
+      </w:r>
+      <w:r>
+        <w:rPr>
+          <w:b/>
+          <w:bCs/>
+        </w:rPr>
+        <w:t>overflow-x</w:t>
+      </w:r>
+      <w:r>
+        <w:t> and </w:t>
+      </w:r>
+      <w:r>
+        <w:rPr>
+          <w:b/>
+          <w:bCs/>
+        </w:rPr>
+        <w:t>overflow-y</w:t>
+      </w:r>
+      <w:r>
+        <w:t> properties specifies whether to change the overflow of content just horizontally or vertically (or both)</w:t>
+      </w:r>
+      <w:r>
+        <w:t>.</w:t>
+      </w:r>
+    </w:p>
+    <w:p>
+      <w:pPr>
+        <w:pStyle w:val="NoSpacing"/>
+      </w:pPr>
+      <w:r>
+        <w:t>The </w:t>
+      </w:r>
+      <w:r>
+        <w:rPr>
+          <w:b/>
+          <w:bCs/>
+        </w:rPr>
+        <w:t>overflow-wrap</w:t>
+      </w:r>
+      <w:r>
+        <w:t> property specifies whether or not the browser can break lines with long words, if they overflow the container.</w:t>
+      </w:r>
+    </w:p>
+    <w:p>
+      <w:pPr>
+        <w:pStyle w:val="NoSpacing"/>
+      </w:pPr>
+    </w:p>
+    <w:p>
+      <w:pPr>
+        <w:pStyle w:val="NoSpacing"/>
+      </w:pPr>
+    </w:p>
+    <w:p>
+      <w:pPr>
+        <w:pStyle w:val="NoSpacing"/>
+        <w:rPr>
+          <w:b/>
+          <w:bCs/>
+          <w:color w:val="ED7D31" w:themeColor="accent2"/>
+          <w:sz w:val="28"/>
+          <w:szCs w:val="24"/>
+          <w:u w:val="single"/>
+        </w:rPr>
+      </w:pPr>
+      <w:r>
+        <w:rPr>
+          <w:b/>
+          <w:bCs/>
+          <w:color w:val="ED7D31" w:themeColor="accent2"/>
+          <w:sz w:val="28"/>
+          <w:szCs w:val="24"/>
+          <w:u w:val="single"/>
+        </w:rPr>
+        <w:t>CSS Layout - float and clear</w:t>
+      </w:r>
+    </w:p>
+    <w:p>
+      <w:pPr>
+        <w:pStyle w:val="NoSpacing"/>
+      </w:pPr>
+      <w:r>
+        <w:t>The </w:t>
+      </w:r>
+      <w:r>
+        <w:rPr>
+          <w:b/>
+          <w:bCs/>
+        </w:rPr>
+        <w:t>float</w:t>
+      </w:r>
+      <w:r>
+        <w:t> property is used for positioning and formatting content e.g. let an image float left to the text in a container.</w:t>
+      </w:r>
+    </w:p>
+    <w:p>
+      <w:pPr>
+        <w:pStyle w:val="NoSpacing"/>
+      </w:pPr>
+      <w:r>
+        <w:t>The float property can have one of the following values:</w:t>
+      </w:r>
+    </w:p>
+    <w:p>
+      <w:pPr>
+        <w:pStyle w:val="NoSpacing"/>
+        <w:numPr>
+          <w:ilvl w:val="0"/>
+          <w:numId w:val="68"/>
+        </w:numPr>
+      </w:pPr>
+      <w:r>
+        <w:t>left - The element floats to the left of its container</w:t>
+      </w:r>
+    </w:p>
+    <w:p>
+      <w:pPr>
+        <w:pStyle w:val="NoSpacing"/>
+        <w:numPr>
+          <w:ilvl w:val="0"/>
+          <w:numId w:val="68"/>
+        </w:numPr>
+      </w:pPr>
+      <w:r>
+        <w:t>right - The element floats to the right of its container</w:t>
+      </w:r>
+    </w:p>
+    <w:p>
+      <w:pPr>
+        <w:pStyle w:val="NoSpacing"/>
+        <w:numPr>
+          <w:ilvl w:val="0"/>
+          <w:numId w:val="68"/>
+        </w:numPr>
+      </w:pPr>
+      <w:r>
+        <w:t>none - The element does not float (will be displayed just where it occurs in the text). This is default</w:t>
+      </w:r>
+    </w:p>
+    <w:p>
+      <w:pPr>
+        <w:pStyle w:val="NoSpacing"/>
+        <w:numPr>
+          <w:ilvl w:val="0"/>
+          <w:numId w:val="68"/>
+        </w:numPr>
+      </w:pPr>
+      <w:r>
+        <w:t>inherit - The element inherits the float value of its parent</w:t>
+      </w:r>
+    </w:p>
+    <w:p>
+      <w:pPr>
+        <w:pStyle w:val="NoSpacing"/>
+      </w:pPr>
+    </w:p>
+    <w:p>
+      <w:pPr>
+        <w:pStyle w:val="NoSpacing"/>
+      </w:pPr>
+      <w:r>
+        <w:t>The </w:t>
+      </w:r>
+      <w:r>
+        <w:rPr>
+          <w:b/>
+          <w:bCs/>
+        </w:rPr>
+        <w:t>clear</w:t>
+      </w:r>
+      <w:r>
+        <w:t> property specifies what should happen with the element that is next to a floating element.</w:t>
+      </w:r>
+    </w:p>
+    <w:p>
+      <w:pPr>
+        <w:pStyle w:val="NoSpacing"/>
+      </w:pPr>
+      <w:r>
+        <w:t>The clear property can have one of the following values:</w:t>
+      </w:r>
+    </w:p>
+    <w:p>
+      <w:pPr>
+        <w:pStyle w:val="NoSpacing"/>
+        <w:numPr>
+          <w:ilvl w:val="0"/>
+          <w:numId w:val="69"/>
+        </w:numPr>
+      </w:pPr>
+      <w:r>
+        <w:t>none - The element is not pushed below left or right floated elements. This is default</w:t>
+      </w:r>
+    </w:p>
+    <w:p>
+      <w:pPr>
+        <w:pStyle w:val="NoSpacing"/>
+        <w:numPr>
+          <w:ilvl w:val="0"/>
+          <w:numId w:val="69"/>
+        </w:numPr>
+      </w:pPr>
+      <w:r>
+        <w:t>left - The element is pushed below left floated elements</w:t>
+      </w:r>
+    </w:p>
+    <w:p>
+      <w:pPr>
+        <w:pStyle w:val="NoSpacing"/>
+        <w:numPr>
+          <w:ilvl w:val="0"/>
+          <w:numId w:val="69"/>
+        </w:numPr>
+      </w:pPr>
+      <w:r>
+        <w:t>right - The element is pushed below right floated elements</w:t>
+      </w:r>
+    </w:p>
+    <w:p>
+      <w:pPr>
+        <w:pStyle w:val="NoSpacing"/>
+        <w:numPr>
+          <w:ilvl w:val="0"/>
+          <w:numId w:val="69"/>
+        </w:numPr>
+      </w:pPr>
+      <w:r>
+        <w:t>both - The element is pushed below both left and right floated elements</w:t>
+      </w:r>
+    </w:p>
+    <w:p>
+      <w:pPr>
+        <w:pStyle w:val="NoSpacing"/>
+        <w:numPr>
+          <w:ilvl w:val="0"/>
+          <w:numId w:val="69"/>
+        </w:numPr>
+      </w:pPr>
+      <w:r>
+        <w:t>inherit - The element inherits the clear value from its parent</w:t>
+      </w:r>
+    </w:p>
+    <w:p>
+      <w:pPr>
+        <w:pStyle w:val="NoSpacing"/>
+      </w:pPr>
+    </w:p>
+    <w:p>
+      <w:pPr>
+        <w:pStyle w:val="NoSpacing"/>
+      </w:pPr>
     </w:p>
     <w:p>
       <w:pPr>
@@ -10908,6 +11353,119 @@
     </w:lvl>
   </w:abstractNum>
   <w:abstractNum w:abstractNumId="5" w15:restartNumberingAfterBreak="0">
+    <w:nsid w:val="08044060"/>
+    <w:multiLevelType w:val="hybridMultilevel"/>
+    <w:tmpl w:val="ECC4E1BC"/>
+    <w:lvl w:ilvl="0" w:tplc="40090001">
+      <w:start w:val="1"/>
+      <w:numFmt w:val="bullet"/>
+      <w:lvlText w:val=""/>
+      <w:lvlJc w:val="left"/>
+      <w:pPr>
+        <w:ind w:left="720" w:hanging="360"/>
+      </w:pPr>
+      <w:rPr>
+        <w:rFonts w:ascii="Symbol" w:hAnsi="Symbol" w:hint="default"/>
+      </w:rPr>
+    </w:lvl>
+    <w:lvl w:ilvl="1" w:tplc="40090003" w:tentative="1">
+      <w:start w:val="1"/>
+      <w:numFmt w:val="bullet"/>
+      <w:lvlText w:val="o"/>
+      <w:lvlJc w:val="left"/>
+      <w:pPr>
+        <w:ind w:left="1440" w:hanging="360"/>
+      </w:pPr>
+      <w:rPr>
+        <w:rFonts w:ascii="Courier New" w:hAnsi="Courier New" w:cs="Courier New" w:hint="default"/>
+      </w:rPr>
+    </w:lvl>
+    <w:lvl w:ilvl="2" w:tplc="40090005" w:tentative="1">
+      <w:start w:val="1"/>
+      <w:numFmt w:val="bullet"/>
+      <w:lvlText w:val=""/>
+      <w:lvlJc w:val="left"/>
+      <w:pPr>
+        <w:ind w:left="2160" w:hanging="360"/>
+      </w:pPr>
+      <w:rPr>
+        <w:rFonts w:ascii="Wingdings" w:hAnsi="Wingdings" w:hint="default"/>
+      </w:rPr>
+    </w:lvl>
+    <w:lvl w:ilvl="3" w:tplc="40090001" w:tentative="1">
+      <w:start w:val="1"/>
+      <w:numFmt w:val="bullet"/>
+      <w:lvlText w:val=""/>
+      <w:lvlJc w:val="left"/>
+      <w:pPr>
+        <w:ind w:left="2880" w:hanging="360"/>
+      </w:pPr>
+      <w:rPr>
+        <w:rFonts w:ascii="Symbol" w:hAnsi="Symbol" w:hint="default"/>
+      </w:rPr>
+    </w:lvl>
+    <w:lvl w:ilvl="4" w:tplc="40090003" w:tentative="1">
+      <w:start w:val="1"/>
+      <w:numFmt w:val="bullet"/>
+      <w:lvlText w:val="o"/>
+      <w:lvlJc w:val="left"/>
+      <w:pPr>
+        <w:ind w:left="3600" w:hanging="360"/>
+      </w:pPr>
+      <w:rPr>
+        <w:rFonts w:ascii="Courier New" w:hAnsi="Courier New" w:cs="Courier New" w:hint="default"/>
+      </w:rPr>
+    </w:lvl>
+    <w:lvl w:ilvl="5" w:tplc="40090005" w:tentative="1">
+      <w:start w:val="1"/>
+      <w:numFmt w:val="bullet"/>
+      <w:lvlText w:val=""/>
+      <w:lvlJc w:val="left"/>
+      <w:pPr>
+        <w:ind w:left="4320" w:hanging="360"/>
+      </w:pPr>
+      <w:rPr>
+        <w:rFonts w:ascii="Wingdings" w:hAnsi="Wingdings" w:hint="default"/>
+      </w:rPr>
+    </w:lvl>
+    <w:lvl w:ilvl="6" w:tplc="40090001" w:tentative="1">
+      <w:start w:val="1"/>
+      <w:numFmt w:val="bullet"/>
+      <w:lvlText w:val=""/>
+      <w:lvlJc w:val="left"/>
+      <w:pPr>
+        <w:ind w:left="5040" w:hanging="360"/>
+      </w:pPr>
+      <w:rPr>
+        <w:rFonts w:ascii="Symbol" w:hAnsi="Symbol" w:hint="default"/>
+      </w:rPr>
+    </w:lvl>
+    <w:lvl w:ilvl="7" w:tplc="40090003" w:tentative="1">
+      <w:start w:val="1"/>
+      <w:numFmt w:val="bullet"/>
+      <w:lvlText w:val="o"/>
+      <w:lvlJc w:val="left"/>
+      <w:pPr>
+        <w:ind w:left="5760" w:hanging="360"/>
+      </w:pPr>
+      <w:rPr>
+        <w:rFonts w:ascii="Courier New" w:hAnsi="Courier New" w:cs="Courier New" w:hint="default"/>
+      </w:rPr>
+    </w:lvl>
+    <w:lvl w:ilvl="8" w:tplc="40090005" w:tentative="1">
+      <w:start w:val="1"/>
+      <w:numFmt w:val="bullet"/>
+      <w:lvlText w:val=""/>
+      <w:lvlJc w:val="left"/>
+      <w:pPr>
+        <w:ind w:left="6480" w:hanging="360"/>
+      </w:pPr>
+      <w:rPr>
+        <w:rFonts w:ascii="Wingdings" w:hAnsi="Wingdings" w:hint="default"/>
+      </w:rPr>
+    </w:lvl>
+  </w:abstractNum>
+  <w:abstractNum w:abstractNumId="6" w15:restartNumberingAfterBreak="0">
     <w:nsid w:val="0A6157DC"/>
     <w:multiLevelType w:val="hybridMultilevel"/>
     <w:tmpl w:val="CAA23C9E"/>
@@ -11020,7 +11578,7 @@
       </w:rPr>
     </w:lvl>
   </w:abstractNum>
-  <w:abstractNum w:abstractNumId="6" w15:restartNumberingAfterBreak="0">
+  <w:abstractNum w:abstractNumId="7" w15:restartNumberingAfterBreak="0">
     <w:nsid w:val="0C47448F"/>
     <w:multiLevelType w:val="hybridMultilevel"/>
     <w:tmpl w:val="79B44C0E"/>
@@ -11106,7 +11664,7 @@
       </w:pPr>
     </w:lvl>
   </w:abstractNum>
-  <w:abstractNum w:abstractNumId="7" w15:restartNumberingAfterBreak="0">
+  <w:abstractNum w:abstractNumId="8" w15:restartNumberingAfterBreak="0">
     <w:nsid w:val="15EF2494"/>
     <w:multiLevelType w:val="multilevel"/>
     <w:tmpl w:val="C6F42FC4"/>
@@ -11255,7 +11813,7 @@
       </w:rPr>
     </w:lvl>
   </w:abstractNum>
-  <w:abstractNum w:abstractNumId="8" w15:restartNumberingAfterBreak="0">
+  <w:abstractNum w:abstractNumId="9" w15:restartNumberingAfterBreak="0">
     <w:nsid w:val="167539C8"/>
     <w:multiLevelType w:val="multilevel"/>
     <w:tmpl w:val="D5BAC960"/>
@@ -11404,7 +11962,7 @@
       </w:rPr>
     </w:lvl>
   </w:abstractNum>
-  <w:abstractNum w:abstractNumId="9" w15:restartNumberingAfterBreak="0">
+  <w:abstractNum w:abstractNumId="10" w15:restartNumberingAfterBreak="0">
     <w:nsid w:val="17054122"/>
     <w:multiLevelType w:val="hybridMultilevel"/>
     <w:tmpl w:val="092AEC4E"/>
@@ -11517,7 +12075,7 @@
       </w:rPr>
     </w:lvl>
   </w:abstractNum>
-  <w:abstractNum w:abstractNumId="10" w15:restartNumberingAfterBreak="0">
+  <w:abstractNum w:abstractNumId="11" w15:restartNumberingAfterBreak="0">
     <w:nsid w:val="1B24703C"/>
     <w:multiLevelType w:val="multilevel"/>
     <w:tmpl w:val="E44CDC82"/>
@@ -11666,7 +12224,7 @@
       </w:rPr>
     </w:lvl>
   </w:abstractNum>
-  <w:abstractNum w:abstractNumId="11" w15:restartNumberingAfterBreak="0">
+  <w:abstractNum w:abstractNumId="12" w15:restartNumberingAfterBreak="0">
     <w:nsid w:val="22FA05EF"/>
     <w:multiLevelType w:val="hybridMultilevel"/>
     <w:tmpl w:val="832EE65A"/>
@@ -11779,7 +12337,7 @@
       </w:rPr>
     </w:lvl>
   </w:abstractNum>
-  <w:abstractNum w:abstractNumId="12" w15:restartNumberingAfterBreak="0">
+  <w:abstractNum w:abstractNumId="13" w15:restartNumberingAfterBreak="0">
     <w:nsid w:val="24383E8F"/>
     <w:multiLevelType w:val="hybridMultilevel"/>
     <w:tmpl w:val="141252EE"/>
@@ -11868,7 +12426,7 @@
       </w:pPr>
     </w:lvl>
   </w:abstractNum>
-  <w:abstractNum w:abstractNumId="13" w15:restartNumberingAfterBreak="0">
+  <w:abstractNum w:abstractNumId="14" w15:restartNumberingAfterBreak="0">
     <w:nsid w:val="26B11417"/>
     <w:multiLevelType w:val="hybridMultilevel"/>
     <w:tmpl w:val="E612D5AC"/>
@@ -11981,7 +12539,7 @@
       </w:rPr>
     </w:lvl>
   </w:abstractNum>
-  <w:abstractNum w:abstractNumId="14" w15:restartNumberingAfterBreak="0">
+  <w:abstractNum w:abstractNumId="15" w15:restartNumberingAfterBreak="0">
     <w:nsid w:val="276456E7"/>
     <w:multiLevelType w:val="hybridMultilevel"/>
     <w:tmpl w:val="46C8E58A"/>
@@ -12070,7 +12628,156 @@
       </w:pPr>
     </w:lvl>
   </w:abstractNum>
-  <w:abstractNum w:abstractNumId="15" w15:restartNumberingAfterBreak="0">
+  <w:abstractNum w:abstractNumId="16" w15:restartNumberingAfterBreak="0">
+    <w:nsid w:val="2D8F0E00"/>
+    <w:multiLevelType w:val="multilevel"/>
+    <w:tmpl w:val="9DD6A9AA"/>
+    <w:lvl w:ilvl="0">
+      <w:start w:val="1"/>
+      <w:numFmt w:val="bullet"/>
+      <w:lvlText w:val=""/>
+      <w:lvlJc w:val="left"/>
+      <w:pPr>
+        <w:tabs>
+          <w:tab w:val="num" w:pos="720"/>
+        </w:tabs>
+        <w:ind w:left="720" w:hanging="360"/>
+      </w:pPr>
+      <w:rPr>
+        <w:rFonts w:ascii="Symbol" w:hAnsi="Symbol" w:hint="default"/>
+        <w:sz w:val="20"/>
+      </w:rPr>
+    </w:lvl>
+    <w:lvl w:ilvl="1" w:tentative="1">
+      <w:start w:val="1"/>
+      <w:numFmt w:val="bullet"/>
+      <w:lvlText w:val="o"/>
+      <w:lvlJc w:val="left"/>
+      <w:pPr>
+        <w:tabs>
+          <w:tab w:val="num" w:pos="1440"/>
+        </w:tabs>
+        <w:ind w:left="1440" w:hanging="360"/>
+      </w:pPr>
+      <w:rPr>
+        <w:rFonts w:ascii="Courier New" w:hAnsi="Courier New" w:hint="default"/>
+        <w:sz w:val="20"/>
+      </w:rPr>
+    </w:lvl>
+    <w:lvl w:ilvl="2" w:tentative="1">
+      <w:start w:val="1"/>
+      <w:numFmt w:val="bullet"/>
+      <w:lvlText w:val=""/>
+      <w:lvlJc w:val="left"/>
+      <w:pPr>
+        <w:tabs>
+          <w:tab w:val="num" w:pos="2160"/>
+        </w:tabs>
+        <w:ind w:left="2160" w:hanging="360"/>
+      </w:pPr>
+      <w:rPr>
+        <w:rFonts w:ascii="Wingdings" w:hAnsi="Wingdings" w:hint="default"/>
+        <w:sz w:val="20"/>
+      </w:rPr>
+    </w:lvl>
+    <w:lvl w:ilvl="3" w:tentative="1">
+      <w:start w:val="1"/>
+      <w:numFmt w:val="bullet"/>
+      <w:lvlText w:val=""/>
+      <w:lvlJc w:val="left"/>
+      <w:pPr>
+        <w:tabs>
+          <w:tab w:val="num" w:pos="2880"/>
+        </w:tabs>
+        <w:ind w:left="2880" w:hanging="360"/>
+      </w:pPr>
+      <w:rPr>
+        <w:rFonts w:ascii="Wingdings" w:hAnsi="Wingdings" w:hint="default"/>
+        <w:sz w:val="20"/>
+      </w:rPr>
+    </w:lvl>
+    <w:lvl w:ilvl="4" w:tentative="1">
+      <w:start w:val="1"/>
+      <w:numFmt w:val="bullet"/>
+      <w:lvlText w:val=""/>
+      <w:lvlJc w:val="left"/>
+      <w:pPr>
+        <w:tabs>
+          <w:tab w:val="num" w:pos="3600"/>
+        </w:tabs>
+        <w:ind w:left="3600" w:hanging="360"/>
+      </w:pPr>
+      <w:rPr>
+        <w:rFonts w:ascii="Wingdings" w:hAnsi="Wingdings" w:hint="default"/>
+        <w:sz w:val="20"/>
+      </w:rPr>
+    </w:lvl>
+    <w:lvl w:ilvl="5" w:tentative="1">
+      <w:start w:val="1"/>
+      <w:numFmt w:val="bullet"/>
+      <w:lvlText w:val=""/>
+      <w:lvlJc w:val="left"/>
+      <w:pPr>
+        <w:tabs>
+          <w:tab w:val="num" w:pos="4320"/>
+        </w:tabs>
+        <w:ind w:left="4320" w:hanging="360"/>
+      </w:pPr>
+      <w:rPr>
+        <w:rFonts w:ascii="Wingdings" w:hAnsi="Wingdings" w:hint="default"/>
+        <w:sz w:val="20"/>
+      </w:rPr>
+    </w:lvl>
+    <w:lvl w:ilvl="6" w:tentative="1">
+      <w:start w:val="1"/>
+      <w:numFmt w:val="bullet"/>
+      <w:lvlText w:val=""/>
+      <w:lvlJc w:val="left"/>
+      <w:pPr>
+        <w:tabs>
+          <w:tab w:val="num" w:pos="5040"/>
+        </w:tabs>
+        <w:ind w:left="5040" w:hanging="360"/>
+      </w:pPr>
+      <w:rPr>
+        <w:rFonts w:ascii="Wingdings" w:hAnsi="Wingdings" w:hint="default"/>
+        <w:sz w:val="20"/>
+      </w:rPr>
+    </w:lvl>
+    <w:lvl w:ilvl="7" w:tentative="1">
+      <w:start w:val="1"/>
+      <w:numFmt w:val="bullet"/>
+      <w:lvlText w:val=""/>
+      <w:lvlJc w:val="left"/>
+      <w:pPr>
+        <w:tabs>
+          <w:tab w:val="num" w:pos="5760"/>
+        </w:tabs>
+        <w:ind w:left="5760" w:hanging="360"/>
+      </w:pPr>
+      <w:rPr>
+        <w:rFonts w:ascii="Wingdings" w:hAnsi="Wingdings" w:hint="default"/>
+        <w:sz w:val="20"/>
+      </w:rPr>
+    </w:lvl>
+    <w:lvl w:ilvl="8" w:tentative="1">
+      <w:start w:val="1"/>
+      <w:numFmt w:val="bullet"/>
+      <w:lvlText w:val=""/>
+      <w:lvlJc w:val="left"/>
+      <w:pPr>
+        <w:tabs>
+          <w:tab w:val="num" w:pos="6480"/>
+        </w:tabs>
+        <w:ind w:left="6480" w:hanging="360"/>
+      </w:pPr>
+      <w:rPr>
+        <w:rFonts w:ascii="Wingdings" w:hAnsi="Wingdings" w:hint="default"/>
+        <w:sz w:val="20"/>
+      </w:rPr>
+    </w:lvl>
+  </w:abstractNum>
+  <w:abstractNum w:abstractNumId="17" w15:restartNumberingAfterBreak="0">
     <w:nsid w:val="308B7D8E"/>
     <w:multiLevelType w:val="multilevel"/>
     <w:tmpl w:val="BA32825E"/>
@@ -12219,7 +12926,7 @@
       </w:rPr>
     </w:lvl>
   </w:abstractNum>
-  <w:abstractNum w:abstractNumId="16" w15:restartNumberingAfterBreak="0">
+  <w:abstractNum w:abstractNumId="18" w15:restartNumberingAfterBreak="0">
     <w:nsid w:val="31FE2623"/>
     <w:multiLevelType w:val="hybridMultilevel"/>
     <w:tmpl w:val="B290E6D8"/>
@@ -12308,7 +13015,7 @@
       </w:pPr>
     </w:lvl>
   </w:abstractNum>
-  <w:abstractNum w:abstractNumId="17" w15:restartNumberingAfterBreak="0">
+  <w:abstractNum w:abstractNumId="19" w15:restartNumberingAfterBreak="0">
     <w:nsid w:val="34A677D8"/>
     <w:multiLevelType w:val="hybridMultilevel"/>
     <w:tmpl w:val="CB8C6D2C"/>
@@ -12421,7 +13128,7 @@
       </w:rPr>
     </w:lvl>
   </w:abstractNum>
-  <w:abstractNum w:abstractNumId="18" w15:restartNumberingAfterBreak="0">
+  <w:abstractNum w:abstractNumId="20" w15:restartNumberingAfterBreak="0">
     <w:nsid w:val="34F559DC"/>
     <w:multiLevelType w:val="multilevel"/>
     <w:tmpl w:val="37DEB344"/>
@@ -12570,7 +13277,7 @@
       </w:rPr>
     </w:lvl>
   </w:abstractNum>
-  <w:abstractNum w:abstractNumId="19" w15:restartNumberingAfterBreak="0">
+  <w:abstractNum w:abstractNumId="21" w15:restartNumberingAfterBreak="0">
     <w:nsid w:val="38D742B2"/>
     <w:multiLevelType w:val="multilevel"/>
     <w:tmpl w:val="BA32825E"/>
@@ -12719,7 +13426,7 @@
       </w:rPr>
     </w:lvl>
   </w:abstractNum>
-  <w:abstractNum w:abstractNumId="20" w15:restartNumberingAfterBreak="0">
+  <w:abstractNum w:abstractNumId="22" w15:restartNumberingAfterBreak="0">
     <w:nsid w:val="39006C92"/>
     <w:multiLevelType w:val="hybridMultilevel"/>
     <w:tmpl w:val="61B60622"/>
@@ -12812,7 +13519,7 @@
       </w:pPr>
     </w:lvl>
   </w:abstractNum>
-  <w:abstractNum w:abstractNumId="21" w15:restartNumberingAfterBreak="0">
+  <w:abstractNum w:abstractNumId="23" w15:restartNumberingAfterBreak="0">
     <w:nsid w:val="3904048E"/>
     <w:multiLevelType w:val="multilevel"/>
     <w:tmpl w:val="04CC8722"/>
@@ -12961,7 +13668,7 @@
       </w:rPr>
     </w:lvl>
   </w:abstractNum>
-  <w:abstractNum w:abstractNumId="22" w15:restartNumberingAfterBreak="0">
+  <w:abstractNum w:abstractNumId="24" w15:restartNumberingAfterBreak="0">
     <w:nsid w:val="39DF6DD3"/>
     <w:multiLevelType w:val="hybridMultilevel"/>
     <w:tmpl w:val="4D948F46"/>
@@ -13050,7 +13757,7 @@
       </w:pPr>
     </w:lvl>
   </w:abstractNum>
-  <w:abstractNum w:abstractNumId="23" w15:restartNumberingAfterBreak="0">
+  <w:abstractNum w:abstractNumId="25" w15:restartNumberingAfterBreak="0">
     <w:nsid w:val="3BD634E5"/>
     <w:multiLevelType w:val="hybridMultilevel"/>
     <w:tmpl w:val="F6F47EA2"/>
@@ -13163,7 +13870,7 @@
       </w:rPr>
     </w:lvl>
   </w:abstractNum>
-  <w:abstractNum w:abstractNumId="24" w15:restartNumberingAfterBreak="0">
+  <w:abstractNum w:abstractNumId="26" w15:restartNumberingAfterBreak="0">
     <w:nsid w:val="3BF14856"/>
     <w:multiLevelType w:val="hybridMultilevel"/>
     <w:tmpl w:val="B8A8986A"/>
@@ -13276,7 +13983,7 @@
       </w:rPr>
     </w:lvl>
   </w:abstractNum>
-  <w:abstractNum w:abstractNumId="25" w15:restartNumberingAfterBreak="0">
+  <w:abstractNum w:abstractNumId="27" w15:restartNumberingAfterBreak="0">
     <w:nsid w:val="3C3C7E0B"/>
     <w:multiLevelType w:val="hybridMultilevel"/>
     <w:tmpl w:val="77209930"/>
@@ -13365,7 +14072,7 @@
       </w:pPr>
     </w:lvl>
   </w:abstractNum>
-  <w:abstractNum w:abstractNumId="26" w15:restartNumberingAfterBreak="0">
+  <w:abstractNum w:abstractNumId="28" w15:restartNumberingAfterBreak="0">
     <w:nsid w:val="3D8D0464"/>
     <w:multiLevelType w:val="hybridMultilevel"/>
     <w:tmpl w:val="1BBEC8B0"/>
@@ -13478,7 +14185,7 @@
       </w:rPr>
     </w:lvl>
   </w:abstractNum>
-  <w:abstractNum w:abstractNumId="27" w15:restartNumberingAfterBreak="0">
+  <w:abstractNum w:abstractNumId="29" w15:restartNumberingAfterBreak="0">
     <w:nsid w:val="40EF41DF"/>
     <w:multiLevelType w:val="hybridMultilevel"/>
     <w:tmpl w:val="C1348BBE"/>
@@ -13567,7 +14274,7 @@
       </w:pPr>
     </w:lvl>
   </w:abstractNum>
-  <w:abstractNum w:abstractNumId="28" w15:restartNumberingAfterBreak="0">
+  <w:abstractNum w:abstractNumId="30" w15:restartNumberingAfterBreak="0">
     <w:nsid w:val="413C5F18"/>
     <w:multiLevelType w:val="hybridMultilevel"/>
     <w:tmpl w:val="52C0E43A"/>
@@ -13656,7 +14363,7 @@
       </w:pPr>
     </w:lvl>
   </w:abstractNum>
-  <w:abstractNum w:abstractNumId="29" w15:restartNumberingAfterBreak="0">
+  <w:abstractNum w:abstractNumId="31" w15:restartNumberingAfterBreak="0">
     <w:nsid w:val="4255697A"/>
     <w:multiLevelType w:val="hybridMultilevel"/>
     <w:tmpl w:val="2290342A"/>
@@ -13745,7 +14452,7 @@
       </w:pPr>
     </w:lvl>
   </w:abstractNum>
-  <w:abstractNum w:abstractNumId="30" w15:restartNumberingAfterBreak="0">
+  <w:abstractNum w:abstractNumId="32" w15:restartNumberingAfterBreak="0">
     <w:nsid w:val="432E756B"/>
     <w:multiLevelType w:val="hybridMultilevel"/>
     <w:tmpl w:val="B0D805CC"/>
@@ -13858,7 +14565,7 @@
       </w:rPr>
     </w:lvl>
   </w:abstractNum>
-  <w:abstractNum w:abstractNumId="31" w15:restartNumberingAfterBreak="0">
+  <w:abstractNum w:abstractNumId="33" w15:restartNumberingAfterBreak="0">
     <w:nsid w:val="45742346"/>
     <w:multiLevelType w:val="multilevel"/>
     <w:tmpl w:val="BFAA5A3C"/>
@@ -14007,7 +14714,7 @@
       </w:rPr>
     </w:lvl>
   </w:abstractNum>
-  <w:abstractNum w:abstractNumId="32" w15:restartNumberingAfterBreak="0">
+  <w:abstractNum w:abstractNumId="34" w15:restartNumberingAfterBreak="0">
     <w:nsid w:val="47456219"/>
     <w:multiLevelType w:val="multilevel"/>
     <w:tmpl w:val="4CA6D760"/>
@@ -14156,7 +14863,7 @@
       </w:rPr>
     </w:lvl>
   </w:abstractNum>
-  <w:abstractNum w:abstractNumId="33" w15:restartNumberingAfterBreak="0">
+  <w:abstractNum w:abstractNumId="35" w15:restartNumberingAfterBreak="0">
     <w:nsid w:val="4A7C308A"/>
     <w:multiLevelType w:val="hybridMultilevel"/>
     <w:tmpl w:val="9EDA8BFE"/>
@@ -14245,7 +14952,7 @@
       </w:pPr>
     </w:lvl>
   </w:abstractNum>
-  <w:abstractNum w:abstractNumId="34" w15:restartNumberingAfterBreak="0">
+  <w:abstractNum w:abstractNumId="36" w15:restartNumberingAfterBreak="0">
     <w:nsid w:val="4B455746"/>
     <w:multiLevelType w:val="hybridMultilevel"/>
     <w:tmpl w:val="B4B0443A"/>
@@ -14358,7 +15065,7 @@
       </w:rPr>
     </w:lvl>
   </w:abstractNum>
-  <w:abstractNum w:abstractNumId="35" w15:restartNumberingAfterBreak="0">
+  <w:abstractNum w:abstractNumId="37" w15:restartNumberingAfterBreak="0">
     <w:nsid w:val="4C1F7CD1"/>
     <w:multiLevelType w:val="hybridMultilevel"/>
     <w:tmpl w:val="84DC8F6C"/>
@@ -14471,7 +15178,7 @@
       </w:rPr>
     </w:lvl>
   </w:abstractNum>
-  <w:abstractNum w:abstractNumId="36" w15:restartNumberingAfterBreak="0">
+  <w:abstractNum w:abstractNumId="38" w15:restartNumberingAfterBreak="0">
     <w:nsid w:val="4E2A6EBE"/>
     <w:multiLevelType w:val="multilevel"/>
     <w:tmpl w:val="98346E0C"/>
@@ -14620,7 +15327,7 @@
       </w:rPr>
     </w:lvl>
   </w:abstractNum>
-  <w:abstractNum w:abstractNumId="37" w15:restartNumberingAfterBreak="0">
+  <w:abstractNum w:abstractNumId="39" w15:restartNumberingAfterBreak="0">
     <w:nsid w:val="4E8D425B"/>
     <w:multiLevelType w:val="hybridMultilevel"/>
     <w:tmpl w:val="008A1E48"/>
@@ -14713,7 +15420,7 @@
       </w:pPr>
     </w:lvl>
   </w:abstractNum>
-  <w:abstractNum w:abstractNumId="38" w15:restartNumberingAfterBreak="0">
+  <w:abstractNum w:abstractNumId="40" w15:restartNumberingAfterBreak="0">
     <w:nsid w:val="4EC941DE"/>
     <w:multiLevelType w:val="hybridMultilevel"/>
     <w:tmpl w:val="4AB8E7F2"/>
@@ -14826,7 +15533,7 @@
       </w:rPr>
     </w:lvl>
   </w:abstractNum>
-  <w:abstractNum w:abstractNumId="39" w15:restartNumberingAfterBreak="0">
+  <w:abstractNum w:abstractNumId="41" w15:restartNumberingAfterBreak="0">
     <w:nsid w:val="4F24569E"/>
     <w:multiLevelType w:val="hybridMultilevel"/>
     <w:tmpl w:val="79202780"/>
@@ -14939,7 +15646,7 @@
       </w:rPr>
     </w:lvl>
   </w:abstractNum>
-  <w:abstractNum w:abstractNumId="40" w15:restartNumberingAfterBreak="0">
+  <w:abstractNum w:abstractNumId="42" w15:restartNumberingAfterBreak="0">
     <w:nsid w:val="507F5E99"/>
     <w:multiLevelType w:val="multilevel"/>
     <w:tmpl w:val="C574A870"/>
@@ -15088,7 +15795,7 @@
       </w:rPr>
     </w:lvl>
   </w:abstractNum>
-  <w:abstractNum w:abstractNumId="41" w15:restartNumberingAfterBreak="0">
+  <w:abstractNum w:abstractNumId="43" w15:restartNumberingAfterBreak="0">
     <w:nsid w:val="55601474"/>
     <w:multiLevelType w:val="hybridMultilevel"/>
     <w:tmpl w:val="C6D8FFE8"/>
@@ -15201,7 +15908,7 @@
       </w:rPr>
     </w:lvl>
   </w:abstractNum>
-  <w:abstractNum w:abstractNumId="42" w15:restartNumberingAfterBreak="0">
+  <w:abstractNum w:abstractNumId="44" w15:restartNumberingAfterBreak="0">
     <w:nsid w:val="5906749D"/>
     <w:multiLevelType w:val="multilevel"/>
     <w:tmpl w:val="0C3EFDBE"/>
@@ -15350,7 +16057,7 @@
       </w:rPr>
     </w:lvl>
   </w:abstractNum>
-  <w:abstractNum w:abstractNumId="43" w15:restartNumberingAfterBreak="0">
+  <w:abstractNum w:abstractNumId="45" w15:restartNumberingAfterBreak="0">
     <w:nsid w:val="5A2B7BEB"/>
     <w:multiLevelType w:val="multilevel"/>
     <w:tmpl w:val="6CF2DA1A"/>
@@ -15499,7 +16206,7 @@
       </w:rPr>
     </w:lvl>
   </w:abstractNum>
-  <w:abstractNum w:abstractNumId="44" w15:restartNumberingAfterBreak="0">
+  <w:abstractNum w:abstractNumId="46" w15:restartNumberingAfterBreak="0">
     <w:nsid w:val="5C1611A0"/>
     <w:multiLevelType w:val="multilevel"/>
     <w:tmpl w:val="9B769776"/>
@@ -15648,7 +16355,7 @@
       </w:rPr>
     </w:lvl>
   </w:abstractNum>
-  <w:abstractNum w:abstractNumId="45" w15:restartNumberingAfterBreak="0">
+  <w:abstractNum w:abstractNumId="47" w15:restartNumberingAfterBreak="0">
     <w:nsid w:val="5C1675DE"/>
     <w:multiLevelType w:val="hybridMultilevel"/>
     <w:tmpl w:val="3B7679D8"/>
@@ -15761,7 +16468,7 @@
       </w:rPr>
     </w:lvl>
   </w:abstractNum>
-  <w:abstractNum w:abstractNumId="46" w15:restartNumberingAfterBreak="0">
+  <w:abstractNum w:abstractNumId="48" w15:restartNumberingAfterBreak="0">
     <w:nsid w:val="5DCE73B1"/>
     <w:multiLevelType w:val="hybridMultilevel"/>
     <w:tmpl w:val="F1609E40"/>
@@ -15874,7 +16581,7 @@
       </w:rPr>
     </w:lvl>
   </w:abstractNum>
-  <w:abstractNum w:abstractNumId="47" w15:restartNumberingAfterBreak="0">
+  <w:abstractNum w:abstractNumId="49" w15:restartNumberingAfterBreak="0">
     <w:nsid w:val="5F3C42FB"/>
     <w:multiLevelType w:val="hybridMultilevel"/>
     <w:tmpl w:val="CC4870E8"/>
@@ -15960,7 +16667,7 @@
       </w:pPr>
     </w:lvl>
   </w:abstractNum>
-  <w:abstractNum w:abstractNumId="48" w15:restartNumberingAfterBreak="0">
+  <w:abstractNum w:abstractNumId="50" w15:restartNumberingAfterBreak="0">
     <w:nsid w:val="5F813165"/>
     <w:multiLevelType w:val="hybridMultilevel"/>
     <w:tmpl w:val="45900A4E"/>
@@ -16073,7 +16780,7 @@
       </w:rPr>
     </w:lvl>
   </w:abstractNum>
-  <w:abstractNum w:abstractNumId="49" w15:restartNumberingAfterBreak="0">
+  <w:abstractNum w:abstractNumId="51" w15:restartNumberingAfterBreak="0">
     <w:nsid w:val="6192657A"/>
     <w:multiLevelType w:val="multilevel"/>
     <w:tmpl w:val="04CC8722"/>
@@ -16222,7 +16929,7 @@
       </w:rPr>
     </w:lvl>
   </w:abstractNum>
-  <w:abstractNum w:abstractNumId="50" w15:restartNumberingAfterBreak="0">
+  <w:abstractNum w:abstractNumId="52" w15:restartNumberingAfterBreak="0">
     <w:nsid w:val="63A7486A"/>
     <w:multiLevelType w:val="multilevel"/>
     <w:tmpl w:val="77B84D56"/>
@@ -16335,7 +17042,7 @@
       </w:pPr>
     </w:lvl>
   </w:abstractNum>
-  <w:abstractNum w:abstractNumId="51" w15:restartNumberingAfterBreak="0">
+  <w:abstractNum w:abstractNumId="53" w15:restartNumberingAfterBreak="0">
     <w:nsid w:val="64310AA4"/>
     <w:multiLevelType w:val="hybridMultilevel"/>
     <w:tmpl w:val="CC821786"/>
@@ -16448,7 +17155,7 @@
       </w:rPr>
     </w:lvl>
   </w:abstractNum>
-  <w:abstractNum w:abstractNumId="52" w15:restartNumberingAfterBreak="0">
+  <w:abstractNum w:abstractNumId="54" w15:restartNumberingAfterBreak="0">
     <w:nsid w:val="65AF4302"/>
     <w:multiLevelType w:val="multilevel"/>
     <w:tmpl w:val="D6C291DE"/>
@@ -16597,7 +17304,7 @@
       </w:rPr>
     </w:lvl>
   </w:abstractNum>
-  <w:abstractNum w:abstractNumId="53" w15:restartNumberingAfterBreak="0">
+  <w:abstractNum w:abstractNumId="55" w15:restartNumberingAfterBreak="0">
     <w:nsid w:val="668C5060"/>
     <w:multiLevelType w:val="multilevel"/>
     <w:tmpl w:val="94F4CE8C"/>
@@ -16746,7 +17453,7 @@
       </w:rPr>
     </w:lvl>
   </w:abstractNum>
-  <w:abstractNum w:abstractNumId="54" w15:restartNumberingAfterBreak="0">
+  <w:abstractNum w:abstractNumId="56" w15:restartNumberingAfterBreak="0">
     <w:nsid w:val="6AE65261"/>
     <w:multiLevelType w:val="hybridMultilevel"/>
     <w:tmpl w:val="1700CD36"/>
@@ -16859,7 +17566,7 @@
       </w:rPr>
     </w:lvl>
   </w:abstractNum>
-  <w:abstractNum w:abstractNumId="55" w15:restartNumberingAfterBreak="0">
+  <w:abstractNum w:abstractNumId="57" w15:restartNumberingAfterBreak="0">
     <w:nsid w:val="6CA9715D"/>
     <w:multiLevelType w:val="hybridMultilevel"/>
     <w:tmpl w:val="B2FAB414"/>
@@ -16972,7 +17679,7 @@
       </w:rPr>
     </w:lvl>
   </w:abstractNum>
-  <w:abstractNum w:abstractNumId="56" w15:restartNumberingAfterBreak="0">
+  <w:abstractNum w:abstractNumId="58" w15:restartNumberingAfterBreak="0">
     <w:nsid w:val="713F59C7"/>
     <w:multiLevelType w:val="hybridMultilevel"/>
     <w:tmpl w:val="C60424E8"/>
@@ -17085,7 +17792,7 @@
       </w:rPr>
     </w:lvl>
   </w:abstractNum>
-  <w:abstractNum w:abstractNumId="57" w15:restartNumberingAfterBreak="0">
+  <w:abstractNum w:abstractNumId="59" w15:restartNumberingAfterBreak="0">
     <w:nsid w:val="7290574D"/>
     <w:multiLevelType w:val="hybridMultilevel"/>
     <w:tmpl w:val="EB8860FC"/>
@@ -17171,7 +17878,7 @@
       </w:pPr>
     </w:lvl>
   </w:abstractNum>
-  <w:abstractNum w:abstractNumId="58" w15:restartNumberingAfterBreak="0">
+  <w:abstractNum w:abstractNumId="60" w15:restartNumberingAfterBreak="0">
     <w:nsid w:val="72B130F7"/>
     <w:multiLevelType w:val="hybridMultilevel"/>
     <w:tmpl w:val="5BAC3A28"/>
@@ -17260,7 +17967,7 @@
       </w:pPr>
     </w:lvl>
   </w:abstractNum>
-  <w:abstractNum w:abstractNumId="59" w15:restartNumberingAfterBreak="0">
+  <w:abstractNum w:abstractNumId="61" w15:restartNumberingAfterBreak="0">
     <w:nsid w:val="73956D2F"/>
     <w:multiLevelType w:val="hybridMultilevel"/>
     <w:tmpl w:val="C796762E"/>
@@ -17373,7 +18080,7 @@
       </w:rPr>
     </w:lvl>
   </w:abstractNum>
-  <w:abstractNum w:abstractNumId="60" w15:restartNumberingAfterBreak="0">
+  <w:abstractNum w:abstractNumId="62" w15:restartNumberingAfterBreak="0">
     <w:nsid w:val="7423298D"/>
     <w:multiLevelType w:val="hybridMultilevel"/>
     <w:tmpl w:val="A7281C84"/>
@@ -17462,7 +18169,156 @@
       </w:pPr>
     </w:lvl>
   </w:abstractNum>
-  <w:abstractNum w:abstractNumId="61" w15:restartNumberingAfterBreak="0">
+  <w:abstractNum w:abstractNumId="63" w15:restartNumberingAfterBreak="0">
+    <w:nsid w:val="790808A6"/>
+    <w:multiLevelType w:val="multilevel"/>
+    <w:tmpl w:val="D9287A12"/>
+    <w:lvl w:ilvl="0">
+      <w:start w:val="1"/>
+      <w:numFmt w:val="bullet"/>
+      <w:lvlText w:val=""/>
+      <w:lvlJc w:val="left"/>
+      <w:pPr>
+        <w:tabs>
+          <w:tab w:val="num" w:pos="720"/>
+        </w:tabs>
+        <w:ind w:left="720" w:hanging="360"/>
+      </w:pPr>
+      <w:rPr>
+        <w:rFonts w:ascii="Symbol" w:hAnsi="Symbol" w:hint="default"/>
+        <w:sz w:val="20"/>
+      </w:rPr>
+    </w:lvl>
+    <w:lvl w:ilvl="1" w:tentative="1">
+      <w:start w:val="1"/>
+      <w:numFmt w:val="bullet"/>
+      <w:lvlText w:val="o"/>
+      <w:lvlJc w:val="left"/>
+      <w:pPr>
+        <w:tabs>
+          <w:tab w:val="num" w:pos="1440"/>
+        </w:tabs>
+        <w:ind w:left="1440" w:hanging="360"/>
+      </w:pPr>
+      <w:rPr>
+        <w:rFonts w:ascii="Courier New" w:hAnsi="Courier New" w:hint="default"/>
+        <w:sz w:val="20"/>
+      </w:rPr>
+    </w:lvl>
+    <w:lvl w:ilvl="2" w:tentative="1">
+      <w:start w:val="1"/>
+      <w:numFmt w:val="bullet"/>
+      <w:lvlText w:val=""/>
+      <w:lvlJc w:val="left"/>
+      <w:pPr>
+        <w:tabs>
+          <w:tab w:val="num" w:pos="2160"/>
+        </w:tabs>
+        <w:ind w:left="2160" w:hanging="360"/>
+      </w:pPr>
+      <w:rPr>
+        <w:rFonts w:ascii="Wingdings" w:hAnsi="Wingdings" w:hint="default"/>
+        <w:sz w:val="20"/>
+      </w:rPr>
+    </w:lvl>
+    <w:lvl w:ilvl="3" w:tentative="1">
+      <w:start w:val="1"/>
+      <w:numFmt w:val="bullet"/>
+      <w:lvlText w:val=""/>
+      <w:lvlJc w:val="left"/>
+      <w:pPr>
+        <w:tabs>
+          <w:tab w:val="num" w:pos="2880"/>
+        </w:tabs>
+        <w:ind w:left="2880" w:hanging="360"/>
+      </w:pPr>
+      <w:rPr>
+        <w:rFonts w:ascii="Wingdings" w:hAnsi="Wingdings" w:hint="default"/>
+        <w:sz w:val="20"/>
+      </w:rPr>
+    </w:lvl>
+    <w:lvl w:ilvl="4" w:tentative="1">
+      <w:start w:val="1"/>
+      <w:numFmt w:val="bullet"/>
+      <w:lvlText w:val=""/>
+      <w:lvlJc w:val="left"/>
+      <w:pPr>
+        <w:tabs>
+          <w:tab w:val="num" w:pos="3600"/>
+        </w:tabs>
+        <w:ind w:left="3600" w:hanging="360"/>
+      </w:pPr>
+      <w:rPr>
+        <w:rFonts w:ascii="Wingdings" w:hAnsi="Wingdings" w:hint="default"/>
+        <w:sz w:val="20"/>
+      </w:rPr>
+    </w:lvl>
+    <w:lvl w:ilvl="5" w:tentative="1">
+      <w:start w:val="1"/>
+      <w:numFmt w:val="bullet"/>
+      <w:lvlText w:val=""/>
+      <w:lvlJc w:val="left"/>
+      <w:pPr>
+        <w:tabs>
+          <w:tab w:val="num" w:pos="4320"/>
+        </w:tabs>
+        <w:ind w:left="4320" w:hanging="360"/>
+      </w:pPr>
+      <w:rPr>
+        <w:rFonts w:ascii="Wingdings" w:hAnsi="Wingdings" w:hint="default"/>
+        <w:sz w:val="20"/>
+      </w:rPr>
+    </w:lvl>
+    <w:lvl w:ilvl="6" w:tentative="1">
+      <w:start w:val="1"/>
+      <w:numFmt w:val="bullet"/>
+      <w:lvlText w:val=""/>
+      <w:lvlJc w:val="left"/>
+      <w:pPr>
+        <w:tabs>
+          <w:tab w:val="num" w:pos="5040"/>
+        </w:tabs>
+        <w:ind w:left="5040" w:hanging="360"/>
+      </w:pPr>
+      <w:rPr>
+        <w:rFonts w:ascii="Wingdings" w:hAnsi="Wingdings" w:hint="default"/>
+        <w:sz w:val="20"/>
+      </w:rPr>
+    </w:lvl>
+    <w:lvl w:ilvl="7" w:tentative="1">
+      <w:start w:val="1"/>
+      <w:numFmt w:val="bullet"/>
+      <w:lvlText w:val=""/>
+      <w:lvlJc w:val="left"/>
+      <w:pPr>
+        <w:tabs>
+          <w:tab w:val="num" w:pos="5760"/>
+        </w:tabs>
+        <w:ind w:left="5760" w:hanging="360"/>
+      </w:pPr>
+      <w:rPr>
+        <w:rFonts w:ascii="Wingdings" w:hAnsi="Wingdings" w:hint="default"/>
+        <w:sz w:val="20"/>
+      </w:rPr>
+    </w:lvl>
+    <w:lvl w:ilvl="8" w:tentative="1">
+      <w:start w:val="1"/>
+      <w:numFmt w:val="bullet"/>
+      <w:lvlText w:val=""/>
+      <w:lvlJc w:val="left"/>
+      <w:pPr>
+        <w:tabs>
+          <w:tab w:val="num" w:pos="6480"/>
+        </w:tabs>
+        <w:ind w:left="6480" w:hanging="360"/>
+      </w:pPr>
+      <w:rPr>
+        <w:rFonts w:ascii="Wingdings" w:hAnsi="Wingdings" w:hint="default"/>
+        <w:sz w:val="20"/>
+      </w:rPr>
+    </w:lvl>
+  </w:abstractNum>
+  <w:abstractNum w:abstractNumId="64" w15:restartNumberingAfterBreak="0">
     <w:nsid w:val="7A2B1EC3"/>
     <w:multiLevelType w:val="hybridMultilevel"/>
     <w:tmpl w:val="AFD2798C"/>
@@ -17548,7 +18404,7 @@
       </w:pPr>
     </w:lvl>
   </w:abstractNum>
-  <w:abstractNum w:abstractNumId="62" w15:restartNumberingAfterBreak="0">
+  <w:abstractNum w:abstractNumId="65" w15:restartNumberingAfterBreak="0">
     <w:nsid w:val="7D6438A2"/>
     <w:multiLevelType w:val="hybridMultilevel"/>
     <w:tmpl w:val="9DA8CB22"/>
@@ -17661,7 +18517,7 @@
       </w:rPr>
     </w:lvl>
   </w:abstractNum>
-  <w:abstractNum w:abstractNumId="63" w15:restartNumberingAfterBreak="0">
+  <w:abstractNum w:abstractNumId="66" w15:restartNumberingAfterBreak="0">
     <w:nsid w:val="7D673DA5"/>
     <w:multiLevelType w:val="multilevel"/>
     <w:tmpl w:val="31EA4226"/>
@@ -17810,7 +18666,156 @@
       </w:rPr>
     </w:lvl>
   </w:abstractNum>
-  <w:abstractNum w:abstractNumId="64" w15:restartNumberingAfterBreak="0">
+  <w:abstractNum w:abstractNumId="67" w15:restartNumberingAfterBreak="0">
+    <w:nsid w:val="7DCC4F70"/>
+    <w:multiLevelType w:val="multilevel"/>
+    <w:tmpl w:val="88F47E36"/>
+    <w:lvl w:ilvl="0">
+      <w:start w:val="1"/>
+      <w:numFmt w:val="bullet"/>
+      <w:lvlText w:val=""/>
+      <w:lvlJc w:val="left"/>
+      <w:pPr>
+        <w:tabs>
+          <w:tab w:val="num" w:pos="720"/>
+        </w:tabs>
+        <w:ind w:left="720" w:hanging="360"/>
+      </w:pPr>
+      <w:rPr>
+        <w:rFonts w:ascii="Symbol" w:hAnsi="Symbol" w:hint="default"/>
+        <w:sz w:val="20"/>
+      </w:rPr>
+    </w:lvl>
+    <w:lvl w:ilvl="1" w:tentative="1">
+      <w:start w:val="1"/>
+      <w:numFmt w:val="bullet"/>
+      <w:lvlText w:val="o"/>
+      <w:lvlJc w:val="left"/>
+      <w:pPr>
+        <w:tabs>
+          <w:tab w:val="num" w:pos="1440"/>
+        </w:tabs>
+        <w:ind w:left="1440" w:hanging="360"/>
+      </w:pPr>
+      <w:rPr>
+        <w:rFonts w:ascii="Courier New" w:hAnsi="Courier New" w:hint="default"/>
+        <w:sz w:val="20"/>
+      </w:rPr>
+    </w:lvl>
+    <w:lvl w:ilvl="2" w:tentative="1">
+      <w:start w:val="1"/>
+      <w:numFmt w:val="bullet"/>
+      <w:lvlText w:val=""/>
+      <w:lvlJc w:val="left"/>
+      <w:pPr>
+        <w:tabs>
+          <w:tab w:val="num" w:pos="2160"/>
+        </w:tabs>
+        <w:ind w:left="2160" w:hanging="360"/>
+      </w:pPr>
+      <w:rPr>
+        <w:rFonts w:ascii="Wingdings" w:hAnsi="Wingdings" w:hint="default"/>
+        <w:sz w:val="20"/>
+      </w:rPr>
+    </w:lvl>
+    <w:lvl w:ilvl="3" w:tentative="1">
+      <w:start w:val="1"/>
+      <w:numFmt w:val="bullet"/>
+      <w:lvlText w:val=""/>
+      <w:lvlJc w:val="left"/>
+      <w:pPr>
+        <w:tabs>
+          <w:tab w:val="num" w:pos="2880"/>
+        </w:tabs>
+        <w:ind w:left="2880" w:hanging="360"/>
+      </w:pPr>
+      <w:rPr>
+        <w:rFonts w:ascii="Wingdings" w:hAnsi="Wingdings" w:hint="default"/>
+        <w:sz w:val="20"/>
+      </w:rPr>
+    </w:lvl>
+    <w:lvl w:ilvl="4" w:tentative="1">
+      <w:start w:val="1"/>
+      <w:numFmt w:val="bullet"/>
+      <w:lvlText w:val=""/>
+      <w:lvlJc w:val="left"/>
+      <w:pPr>
+        <w:tabs>
+          <w:tab w:val="num" w:pos="3600"/>
+        </w:tabs>
+        <w:ind w:left="3600" w:hanging="360"/>
+      </w:pPr>
+      <w:rPr>
+        <w:rFonts w:ascii="Wingdings" w:hAnsi="Wingdings" w:hint="default"/>
+        <w:sz w:val="20"/>
+      </w:rPr>
+    </w:lvl>
+    <w:lvl w:ilvl="5" w:tentative="1">
+      <w:start w:val="1"/>
+      <w:numFmt w:val="bullet"/>
+      <w:lvlText w:val=""/>
+      <w:lvlJc w:val="left"/>
+      <w:pPr>
+        <w:tabs>
+          <w:tab w:val="num" w:pos="4320"/>
+        </w:tabs>
+        <w:ind w:left="4320" w:hanging="360"/>
+      </w:pPr>
+      <w:rPr>
+        <w:rFonts w:ascii="Wingdings" w:hAnsi="Wingdings" w:hint="default"/>
+        <w:sz w:val="20"/>
+      </w:rPr>
+    </w:lvl>
+    <w:lvl w:ilvl="6" w:tentative="1">
+      <w:start w:val="1"/>
+      <w:numFmt w:val="bullet"/>
+      <w:lvlText w:val=""/>
+      <w:lvlJc w:val="left"/>
+      <w:pPr>
+        <w:tabs>
+          <w:tab w:val="num" w:pos="5040"/>
+        </w:tabs>
+        <w:ind w:left="5040" w:hanging="360"/>
+      </w:pPr>
+      <w:rPr>
+        <w:rFonts w:ascii="Wingdings" w:hAnsi="Wingdings" w:hint="default"/>
+        <w:sz w:val="20"/>
+      </w:rPr>
+    </w:lvl>
+    <w:lvl w:ilvl="7" w:tentative="1">
+      <w:start w:val="1"/>
+      <w:numFmt w:val="bullet"/>
+      <w:lvlText w:val=""/>
+      <w:lvlJc w:val="left"/>
+      <w:pPr>
+        <w:tabs>
+          <w:tab w:val="num" w:pos="5760"/>
+        </w:tabs>
+        <w:ind w:left="5760" w:hanging="360"/>
+      </w:pPr>
+      <w:rPr>
+        <w:rFonts w:ascii="Wingdings" w:hAnsi="Wingdings" w:hint="default"/>
+        <w:sz w:val="20"/>
+      </w:rPr>
+    </w:lvl>
+    <w:lvl w:ilvl="8" w:tentative="1">
+      <w:start w:val="1"/>
+      <w:numFmt w:val="bullet"/>
+      <w:lvlText w:val=""/>
+      <w:lvlJc w:val="left"/>
+      <w:pPr>
+        <w:tabs>
+          <w:tab w:val="num" w:pos="6480"/>
+        </w:tabs>
+        <w:ind w:left="6480" w:hanging="360"/>
+      </w:pPr>
+      <w:rPr>
+        <w:rFonts w:ascii="Wingdings" w:hAnsi="Wingdings" w:hint="default"/>
+        <w:sz w:val="20"/>
+      </w:rPr>
+    </w:lvl>
+  </w:abstractNum>
+  <w:abstractNum w:abstractNumId="68" w15:restartNumberingAfterBreak="0">
     <w:nsid w:val="7F04112E"/>
     <w:multiLevelType w:val="multilevel"/>
     <w:tmpl w:val="8E641D0C"/>
@@ -17960,199 +18965,211 @@
     </w:lvl>
   </w:abstractNum>
   <w:num w:numId="1" w16cid:durableId="1938173747">
-    <w:abstractNumId w:val="15"/>
+    <w:abstractNumId w:val="17"/>
   </w:num>
   <w:num w:numId="2" w16cid:durableId="1453016624">
-    <w:abstractNumId w:val="19"/>
+    <w:abstractNumId w:val="21"/>
   </w:num>
   <w:num w:numId="3" w16cid:durableId="647829226">
-    <w:abstractNumId w:val="41"/>
+    <w:abstractNumId w:val="43"/>
   </w:num>
   <w:num w:numId="4" w16cid:durableId="1875969220">
+    <w:abstractNumId w:val="8"/>
+  </w:num>
+  <w:num w:numId="5" w16cid:durableId="75788148">
+    <w:abstractNumId w:val="44"/>
+  </w:num>
+  <w:num w:numId="6" w16cid:durableId="1009024284">
+    <w:abstractNumId w:val="51"/>
+  </w:num>
+  <w:num w:numId="7" w16cid:durableId="2055428241">
     <w:abstractNumId w:val="7"/>
   </w:num>
-  <w:num w:numId="5" w16cid:durableId="75788148">
-    <w:abstractNumId w:val="42"/>
-  </w:num>
-  <w:num w:numId="6" w16cid:durableId="1009024284">
-    <w:abstractNumId w:val="49"/>
-  </w:num>
-  <w:num w:numId="7" w16cid:durableId="2055428241">
-    <w:abstractNumId w:val="6"/>
-  </w:num>
   <w:num w:numId="8" w16cid:durableId="1553419880">
-    <w:abstractNumId w:val="28"/>
+    <w:abstractNumId w:val="30"/>
   </w:num>
   <w:num w:numId="9" w16cid:durableId="1192259127">
-    <w:abstractNumId w:val="58"/>
+    <w:abstractNumId w:val="60"/>
   </w:num>
   <w:num w:numId="10" w16cid:durableId="135223031">
     <w:abstractNumId w:val="0"/>
   </w:num>
   <w:num w:numId="11" w16cid:durableId="599414754">
-    <w:abstractNumId w:val="21"/>
+    <w:abstractNumId w:val="23"/>
   </w:num>
   <w:num w:numId="12" w16cid:durableId="1339428884">
     <w:abstractNumId w:val="3"/>
   </w:num>
   <w:num w:numId="13" w16cid:durableId="133449799">
-    <w:abstractNumId w:val="5"/>
+    <w:abstractNumId w:val="6"/>
   </w:num>
   <w:num w:numId="14" w16cid:durableId="1985618228">
-    <w:abstractNumId w:val="60"/>
+    <w:abstractNumId w:val="62"/>
   </w:num>
   <w:num w:numId="15" w16cid:durableId="1426682822">
-    <w:abstractNumId w:val="64"/>
+    <w:abstractNumId w:val="68"/>
   </w:num>
   <w:num w:numId="16" w16cid:durableId="1057977963">
-    <w:abstractNumId w:val="23"/>
+    <w:abstractNumId w:val="25"/>
   </w:num>
   <w:num w:numId="17" w16cid:durableId="1914193315">
-    <w:abstractNumId w:val="25"/>
+    <w:abstractNumId w:val="27"/>
   </w:num>
   <w:num w:numId="18" w16cid:durableId="1915814429">
-    <w:abstractNumId w:val="33"/>
+    <w:abstractNumId w:val="35"/>
   </w:num>
   <w:num w:numId="19" w16cid:durableId="1994218179">
+    <w:abstractNumId w:val="31"/>
+  </w:num>
+  <w:num w:numId="20" w16cid:durableId="1578589611">
+    <w:abstractNumId w:val="19"/>
+  </w:num>
+  <w:num w:numId="21" w16cid:durableId="1159425857">
+    <w:abstractNumId w:val="57"/>
+  </w:num>
+  <w:num w:numId="22" w16cid:durableId="1685403913">
+    <w:abstractNumId w:val="49"/>
+  </w:num>
+  <w:num w:numId="23" w16cid:durableId="1822118732">
+    <w:abstractNumId w:val="36"/>
+  </w:num>
+  <w:num w:numId="24" w16cid:durableId="1500149937">
     <w:abstractNumId w:val="29"/>
   </w:num>
-  <w:num w:numId="20" w16cid:durableId="1578589611">
-    <w:abstractNumId w:val="17"/>
-  </w:num>
-  <w:num w:numId="21" w16cid:durableId="1159425857">
-    <w:abstractNumId w:val="55"/>
-  </w:num>
-  <w:num w:numId="22" w16cid:durableId="1685403913">
-    <w:abstractNumId w:val="47"/>
-  </w:num>
-  <w:num w:numId="23" w16cid:durableId="1822118732">
-    <w:abstractNumId w:val="34"/>
-  </w:num>
-  <w:num w:numId="24" w16cid:durableId="1500149937">
-    <w:abstractNumId w:val="27"/>
-  </w:num>
   <w:num w:numId="25" w16cid:durableId="628559246">
-    <w:abstractNumId w:val="24"/>
+    <w:abstractNumId w:val="26"/>
   </w:num>
   <w:num w:numId="26" w16cid:durableId="1450275558">
-    <w:abstractNumId w:val="26"/>
+    <w:abstractNumId w:val="28"/>
   </w:num>
   <w:num w:numId="27" w16cid:durableId="1386177268">
     <w:abstractNumId w:val="1"/>
   </w:num>
   <w:num w:numId="28" w16cid:durableId="1588417562">
-    <w:abstractNumId w:val="37"/>
+    <w:abstractNumId w:val="39"/>
   </w:num>
   <w:num w:numId="29" w16cid:durableId="1093552024">
-    <w:abstractNumId w:val="39"/>
+    <w:abstractNumId w:val="41"/>
   </w:num>
   <w:num w:numId="30" w16cid:durableId="351302941">
-    <w:abstractNumId w:val="44"/>
+    <w:abstractNumId w:val="46"/>
   </w:num>
   <w:num w:numId="31" w16cid:durableId="1787431066">
-    <w:abstractNumId w:val="20"/>
+    <w:abstractNumId w:val="22"/>
   </w:num>
   <w:num w:numId="32" w16cid:durableId="1361738239">
-    <w:abstractNumId w:val="56"/>
+    <w:abstractNumId w:val="58"/>
   </w:num>
   <w:num w:numId="33" w16cid:durableId="411322312">
-    <w:abstractNumId w:val="63"/>
+    <w:abstractNumId w:val="66"/>
   </w:num>
   <w:num w:numId="34" w16cid:durableId="106850972">
-    <w:abstractNumId w:val="11"/>
+    <w:abstractNumId w:val="12"/>
   </w:num>
   <w:num w:numId="35" w16cid:durableId="1376276724">
-    <w:abstractNumId w:val="48"/>
+    <w:abstractNumId w:val="50"/>
   </w:num>
   <w:num w:numId="36" w16cid:durableId="851068971">
-    <w:abstractNumId w:val="36"/>
+    <w:abstractNumId w:val="38"/>
   </w:num>
   <w:num w:numId="37" w16cid:durableId="1099179997">
-    <w:abstractNumId w:val="52"/>
+    <w:abstractNumId w:val="54"/>
   </w:num>
   <w:num w:numId="38" w16cid:durableId="326396691">
     <w:abstractNumId w:val="2"/>
   </w:num>
   <w:num w:numId="39" w16cid:durableId="338236483">
-    <w:abstractNumId w:val="31"/>
+    <w:abstractNumId w:val="33"/>
   </w:num>
   <w:num w:numId="40" w16cid:durableId="467406008">
+    <w:abstractNumId w:val="34"/>
+  </w:num>
+  <w:num w:numId="41" w16cid:durableId="7293236">
+    <w:abstractNumId w:val="11"/>
+  </w:num>
+  <w:num w:numId="42" w16cid:durableId="28380893">
+    <w:abstractNumId w:val="53"/>
+  </w:num>
+  <w:num w:numId="43" w16cid:durableId="1518226466">
+    <w:abstractNumId w:val="64"/>
+  </w:num>
+  <w:num w:numId="44" w16cid:durableId="1221097152">
+    <w:abstractNumId w:val="59"/>
+  </w:num>
+  <w:num w:numId="45" w16cid:durableId="1979801144">
+    <w:abstractNumId w:val="48"/>
+  </w:num>
+  <w:num w:numId="46" w16cid:durableId="1241522352">
     <w:abstractNumId w:val="32"/>
   </w:num>
-  <w:num w:numId="41" w16cid:durableId="7293236">
-    <w:abstractNumId w:val="10"/>
-  </w:num>
-  <w:num w:numId="42" w16cid:durableId="28380893">
-    <w:abstractNumId w:val="51"/>
-  </w:num>
-  <w:num w:numId="43" w16cid:durableId="1518226466">
+  <w:num w:numId="47" w16cid:durableId="1814981094">
     <w:abstractNumId w:val="61"/>
   </w:num>
-  <w:num w:numId="44" w16cid:durableId="1221097152">
-    <w:abstractNumId w:val="57"/>
-  </w:num>
-  <w:num w:numId="45" w16cid:durableId="1979801144">
-    <w:abstractNumId w:val="46"/>
-  </w:num>
-  <w:num w:numId="46" w16cid:durableId="1241522352">
-    <w:abstractNumId w:val="30"/>
-  </w:num>
-  <w:num w:numId="47" w16cid:durableId="1814981094">
-    <w:abstractNumId w:val="59"/>
-  </w:num>
   <w:num w:numId="48" w16cid:durableId="559024437">
-    <w:abstractNumId w:val="50"/>
+    <w:abstractNumId w:val="52"/>
   </w:num>
   <w:num w:numId="49" w16cid:durableId="864946700">
-    <w:abstractNumId w:val="12"/>
+    <w:abstractNumId w:val="13"/>
   </w:num>
   <w:num w:numId="50" w16cid:durableId="78254070">
-    <w:abstractNumId w:val="8"/>
+    <w:abstractNumId w:val="9"/>
   </w:num>
   <w:num w:numId="51" w16cid:durableId="1492864075">
-    <w:abstractNumId w:val="43"/>
+    <w:abstractNumId w:val="45"/>
   </w:num>
   <w:num w:numId="52" w16cid:durableId="1992127029">
-    <w:abstractNumId w:val="18"/>
+    <w:abstractNumId w:val="20"/>
   </w:num>
   <w:num w:numId="53" w16cid:durableId="1252080265">
-    <w:abstractNumId w:val="45"/>
+    <w:abstractNumId w:val="47"/>
   </w:num>
   <w:num w:numId="54" w16cid:durableId="510142577">
-    <w:abstractNumId w:val="14"/>
+    <w:abstractNumId w:val="15"/>
   </w:num>
   <w:num w:numId="55" w16cid:durableId="9376084">
     <w:abstractNumId w:val="4"/>
   </w:num>
   <w:num w:numId="56" w16cid:durableId="943659724">
+    <w:abstractNumId w:val="42"/>
+  </w:num>
+  <w:num w:numId="57" w16cid:durableId="667170263">
+    <w:abstractNumId w:val="18"/>
+  </w:num>
+  <w:num w:numId="58" w16cid:durableId="739982005">
+    <w:abstractNumId w:val="55"/>
+  </w:num>
+  <w:num w:numId="59" w16cid:durableId="1436369067">
+    <w:abstractNumId w:val="10"/>
+  </w:num>
+  <w:num w:numId="60" w16cid:durableId="1943027716">
+    <w:abstractNumId w:val="24"/>
+  </w:num>
+  <w:num w:numId="61" w16cid:durableId="1782722154">
     <w:abstractNumId w:val="40"/>
   </w:num>
-  <w:num w:numId="57" w16cid:durableId="667170263">
+  <w:num w:numId="62" w16cid:durableId="1617062461">
+    <w:abstractNumId w:val="56"/>
+  </w:num>
+  <w:num w:numId="63" w16cid:durableId="2061130871">
+    <w:abstractNumId w:val="65"/>
+  </w:num>
+  <w:num w:numId="64" w16cid:durableId="632827867">
+    <w:abstractNumId w:val="14"/>
+  </w:num>
+  <w:num w:numId="65" w16cid:durableId="773135266">
+    <w:abstractNumId w:val="37"/>
+  </w:num>
+  <w:num w:numId="66" w16cid:durableId="854733770">
+    <w:abstractNumId w:val="5"/>
+  </w:num>
+  <w:num w:numId="67" w16cid:durableId="1301838239">
+    <w:abstractNumId w:val="63"/>
+  </w:num>
+  <w:num w:numId="68" w16cid:durableId="676690402">
     <w:abstractNumId w:val="16"/>
   </w:num>
-  <w:num w:numId="58" w16cid:durableId="739982005">
-    <w:abstractNumId w:val="53"/>
-  </w:num>
-  <w:num w:numId="59" w16cid:durableId="1436369067">
-    <w:abstractNumId w:val="9"/>
-  </w:num>
-  <w:num w:numId="60" w16cid:durableId="1943027716">
-    <w:abstractNumId w:val="22"/>
-  </w:num>
-  <w:num w:numId="61" w16cid:durableId="1782722154">
-    <w:abstractNumId w:val="38"/>
-  </w:num>
-  <w:num w:numId="62" w16cid:durableId="1617062461">
-    <w:abstractNumId w:val="54"/>
-  </w:num>
-  <w:num w:numId="63" w16cid:durableId="2061130871">
-    <w:abstractNumId w:val="62"/>
-  </w:num>
-  <w:num w:numId="64" w16cid:durableId="632827867">
-    <w:abstractNumId w:val="13"/>
-  </w:num>
-  <w:num w:numId="65" w16cid:durableId="773135266">
-    <w:abstractNumId w:val="35"/>
+  <w:num w:numId="69" w16cid:durableId="1063722390">
+    <w:abstractNumId w:val="67"/>
   </w:num>
 </w:numbering>
 </file>

</xml_diff>